<commit_message>
pull origin project profe
</commit_message>
<xml_diff>
--- a/javaprofemaven/Enunciados/Ejercicio_JavaWar.docx
+++ b/javaprofemaven/Enunciados/Ejercicio_JavaWar.docx
@@ -445,11 +445,26 @@
         <w:t xml:space="preserve">: debe validar si </w:t>
       </w:r>
       <w:r>
-        <w:t>la suma de fuera y resistencia son mayores de 10</w:t>
+        <w:t>la suma de fuer</w:t>
+      </w:r>
+      <w:r>
+        <w:t>z</w:t>
+      </w:r>
+      <w:r>
+        <w:t>a y resistencia son mayores de 10</w:t>
       </w:r>
       <w:r>
         <w:t>).</w:t>
       </w:r>
+      <w:r>
+        <w:t xml:space="preserve"> </w:t>
+      </w:r>
+      <w:r>
+        <w:rPr>
+          <w:highlight w:val="darkGray"/>
+        </w:rPr>
+        <w:t>Lanzar excepción propia si supera dicho valor.</w:t>
+      </w:r>
     </w:p>
     <w:p>
       <w:pPr>
@@ -458,6 +473,9 @@
           <w:numId w:val="1"/>
         </w:numPr>
         <w:jc w:val="both"/>
+        <w:rPr>
+          <w:highlight w:val="darkGray"/>
+        </w:rPr>
       </w:pPr>
       <w:r>
         <w:t xml:space="preserve">Método </w:t>
@@ -475,6 +493,27 @@
       <w:r>
         <w:t>) Añadirá nuevos guerreros a la lista de guerreros de la nave. NO puede haber más de 10 guerreros en una nave</w:t>
       </w:r>
+      <w:r>
+        <w:t xml:space="preserve"> </w:t>
+      </w:r>
+      <w:r>
+        <w:rPr>
+          <w:highlight w:val="darkGray"/>
+        </w:rPr>
+        <w:t xml:space="preserve">se lanzará excepción </w:t>
+      </w:r>
+      <w:r>
+        <w:rPr>
+          <w:highlight w:val="darkGray"/>
+        </w:rPr>
+        <w:t xml:space="preserve">propia </w:t>
+      </w:r>
+      <w:r>
+        <w:rPr>
+          <w:highlight w:val="darkGray"/>
+        </w:rPr>
+        <w:t>en caso de que se intente agregar más guerreros de los permitidos.</w:t>
+      </w:r>
     </w:p>
     <w:p>
       <w:pPr>
@@ -500,9 +539,31 @@
           <w:ilvl w:val="2"/>
           <w:numId w:val="1"/>
         </w:numPr>
-      </w:pPr>
-      <w:r>
-        <w:t>Los puntos de ataque y defensa por defecto son de 5 si se asignaran otros valores la suma de ambos no puede mayor de 10 si fuera así se quedaría con los valores por defecto.</w:t>
+        <w:jc w:val="both"/>
+      </w:pPr>
+      <w:r>
+        <w:t xml:space="preserve">Los puntos de ataque y defensa por defecto son de 5 si se asignaran otros valores la suma de ambos no puede mayor de 10 </w:t>
+      </w:r>
+      <w:r>
+        <w:rPr>
+          <w:strike/>
+        </w:rPr>
+        <w:t>si fuera así se quedaría con los valores por defecto.</w:t>
+      </w:r>
+      <w:r>
+        <w:rPr>
+          <w:strike/>
+        </w:rPr>
+        <w:t xml:space="preserve"> </w:t>
+      </w:r>
+      <w:r>
+        <w:rPr>
+          <w:highlight w:val="darkGray"/>
+        </w:rPr>
+        <w:t>En caso de que se supere el valor se lanzará excepción propia</w:t>
+      </w:r>
+      <w:r>
+        <w:t>.</w:t>
       </w:r>
     </w:p>
     <w:p>
@@ -885,15 +946,12 @@
       </w:pPr>
       <w:proofErr w:type="gramStart"/>
       <w:r>
+        <w:lastRenderedPageBreak/>
         <w:t>defender(</w:t>
       </w:r>
       <w:proofErr w:type="gramEnd"/>
       <w:r>
-        <w:t xml:space="preserve">): devuelve un valor calculado con la fórmula del diagrama (p. ej. defensa base + suma de la defensa de los </w:t>
-      </w:r>
-      <w:r>
-        <w:lastRenderedPageBreak/>
-        <w:t>guerreros).</w:t>
+        <w:t>): devuelve un valor calculado con la fórmula del diagrama (p. ej. defensa base + suma de la defensa de los guerreros).</w:t>
       </w:r>
       <w:r>
         <w:t xml:space="preserve"> Con el valor devuelto por el método defender se </w:t>
@@ -1472,10 +1530,121 @@
           <w:ilvl w:val="1"/>
           <w:numId w:val="1"/>
         </w:numPr>
-      </w:pPr>
-      <w:r>
+        <w:jc w:val="both"/>
+        <w:rPr>
+          <w:highlight w:val="darkGray"/>
+        </w:rPr>
+      </w:pPr>
+      <w:r>
+        <w:rPr>
+          <w:highlight w:val="darkGray"/>
+        </w:rPr>
         <w:lastRenderedPageBreak/>
-        <w:t>Mostrar por consola los resultados de cada ataque y defensa, y actualizar puntos de vida del vehículo atacado en función del daño recibido (ataque – defensa).</w:t>
+        <w:t>Meter logs en todo el proyecto (Ver documento LogsEnJava.docx). Los logs deben salir tanto por consola</w:t>
+      </w:r>
+      <w:r>
+        <w:rPr>
+          <w:highlight w:val="darkGray"/>
+        </w:rPr>
+        <w:t xml:space="preserve"> a nivel </w:t>
+      </w:r>
+      <w:proofErr w:type="gramStart"/>
+      <w:r>
+        <w:rPr>
+          <w:highlight w:val="darkGray"/>
+        </w:rPr>
+        <w:t xml:space="preserve">INFO </w:t>
+      </w:r>
+      <w:r>
+        <w:rPr>
+          <w:highlight w:val="darkGray"/>
+        </w:rPr>
+        <w:t xml:space="preserve"> como</w:t>
+      </w:r>
+      <w:proofErr w:type="gramEnd"/>
+      <w:r>
+        <w:rPr>
+          <w:highlight w:val="darkGray"/>
+        </w:rPr>
+        <w:t xml:space="preserve"> </w:t>
+      </w:r>
+      <w:r>
+        <w:rPr>
+          <w:highlight w:val="darkGray"/>
+        </w:rPr>
+        <w:t>en fichero</w:t>
+      </w:r>
+      <w:r>
+        <w:rPr>
+          <w:highlight w:val="darkGray"/>
+        </w:rPr>
+        <w:t xml:space="preserve"> a nivel ERROR</w:t>
+      </w:r>
+      <w:r>
+        <w:rPr>
+          <w:highlight w:val="darkGray"/>
+        </w:rPr>
+        <w:t xml:space="preserve"> y deberá mostrar información con:</w:t>
+      </w:r>
+    </w:p>
+    <w:p>
+      <w:pPr>
+        <w:numPr>
+          <w:ilvl w:val="2"/>
+          <w:numId w:val="1"/>
+        </w:numPr>
+        <w:jc w:val="both"/>
+      </w:pPr>
+      <w:r>
+        <w:t xml:space="preserve">El inicio de la batalla (resumen de los </w:t>
+      </w:r>
+      <w:r>
+        <w:t>vehículos</w:t>
+      </w:r>
+      <w:r>
+        <w:t>)</w:t>
+      </w:r>
+    </w:p>
+    <w:p>
+      <w:pPr>
+        <w:numPr>
+          <w:ilvl w:val="2"/>
+          <w:numId w:val="1"/>
+        </w:numPr>
+        <w:jc w:val="both"/>
+      </w:pPr>
+      <w:r>
+        <w:t>L</w:t>
+      </w:r>
+      <w:r>
+        <w:t xml:space="preserve">os resultados de cada ataque y defensa, </w:t>
+      </w:r>
+    </w:p>
+    <w:p>
+      <w:pPr>
+        <w:numPr>
+          <w:ilvl w:val="2"/>
+          <w:numId w:val="1"/>
+        </w:numPr>
+        <w:jc w:val="both"/>
+      </w:pPr>
+      <w:r>
+        <w:t>A</w:t>
+      </w:r>
+      <w:r>
+        <w:t>ctualiza</w:t>
+      </w:r>
+      <w:r>
+        <w:t>ción</w:t>
+      </w:r>
+      <w:r>
+        <w:t xml:space="preserve"> </w:t>
+      </w:r>
+      <w:r>
+        <w:t xml:space="preserve">de los </w:t>
+      </w:r>
+      <w:r>
+        <w:t>puntos de vida del vehículo atacado en función del daño recibido (ataque – defensa).</w:t>
       </w:r>
     </w:p>
     <w:p>
@@ -1492,10 +1661,76 @@
           <w:ilvl w:val="2"/>
           <w:numId w:val="1"/>
         </w:numPr>
-      </w:pPr>
-      <w:r>
+        <w:rPr>
+          <w:highlight w:val="darkGray"/>
+        </w:rPr>
+      </w:pPr>
+      <w:r>
+        <w:rPr>
+          <w:highlight w:val="darkGray"/>
+        </w:rPr>
         <w:t>Empieza la guerra</w:t>
       </w:r>
+      <w:r>
+        <w:rPr>
+          <w:highlight w:val="darkGray"/>
+        </w:rPr>
+        <w:t xml:space="preserve"> con los vehículos:</w:t>
+      </w:r>
+    </w:p>
+    <w:p>
+      <w:pPr>
+        <w:numPr>
+          <w:ilvl w:val="3"/>
+          <w:numId w:val="1"/>
+        </w:numPr>
+        <w:rPr>
+          <w:highlight w:val="darkGray"/>
+        </w:rPr>
+      </w:pPr>
+      <w:r>
+        <w:rPr>
+          <w:highlight w:val="darkGray"/>
+        </w:rPr>
+        <w:t>Vehículo1: Con X ataque e Y defensa y con X tripulantes mostrando los datos de cada uno de ellos</w:t>
+      </w:r>
+    </w:p>
+    <w:p>
+      <w:pPr>
+        <w:numPr>
+          <w:ilvl w:val="3"/>
+          <w:numId w:val="1"/>
+        </w:numPr>
+        <w:rPr>
+          <w:highlight w:val="darkGray"/>
+        </w:rPr>
+      </w:pPr>
+      <w:r>
+        <w:rPr>
+          <w:highlight w:val="darkGray"/>
+        </w:rPr>
+        <w:t>Vehiculo</w:t>
+      </w:r>
+      <w:proofErr w:type="gramStart"/>
+      <w:r>
+        <w:rPr>
+          <w:highlight w:val="darkGray"/>
+        </w:rPr>
+        <w:t xml:space="preserve">2 </w:t>
+      </w:r>
+      <w:r>
+        <w:rPr>
+          <w:highlight w:val="darkGray"/>
+        </w:rPr>
+        <w:t>:</w:t>
+      </w:r>
+      <w:proofErr w:type="gramEnd"/>
+      <w:r>
+        <w:rPr>
+          <w:highlight w:val="darkGray"/>
+        </w:rPr>
+        <w:t xml:space="preserve"> Con X ataque e Y defensa y con X tripulantes mostrando los datos de cada uno de ellos</w:t>
+      </w:r>
     </w:p>
     <w:p>
       <w:pPr>
@@ -1549,10 +1784,7 @@
         </w:numPr>
       </w:pPr>
       <w:r>
-        <w:t xml:space="preserve">El vehículo 2 </w:t>
-      </w:r>
-      <w:r>
-        <w:t>se queda sin puntos</w:t>
+        <w:t>El vehículo 2 se queda sin puntos</w:t>
       </w:r>
     </w:p>
     <w:p>
@@ -1577,6 +1809,7 @@
           <w:ilvl w:val="1"/>
           <w:numId w:val="1"/>
         </w:numPr>
+        <w:jc w:val="both"/>
       </w:pPr>
       <w:r>
         <w:t>Generar una librería con el proyecto y permitir hacer una llamada a un método del proyecto donde se le pase un Vehículo de Guerra y se inicie una batalla con un vehículo interno.</w:t>
@@ -1588,6 +1821,7 @@
           <w:ilvl w:val="1"/>
           <w:numId w:val="1"/>
         </w:numPr>
+        <w:jc w:val="both"/>
       </w:pPr>
       <w:r>
         <w:t xml:space="preserve">El proyecto se desarrollará en grupos que integrarán todo el código en </w:t>
@@ -1608,7 +1842,76 @@
     </w:p>
     <w:p>
       <w:pPr>
+        <w:rPr>
+          <w:b/>
+          <w:bCs/>
+          <w:u w:val="single"/>
+        </w:rPr>
+      </w:pPr>
+      <w:r>
+        <w:rPr>
+          <w:b/>
+          <w:bCs/>
+          <w:highlight w:val="darkGray"/>
+          <w:u w:val="single"/>
+        </w:rPr>
+        <w:t>BASE DE DATOS</w:t>
+      </w:r>
+    </w:p>
+    <w:p>
+      <w:pPr>
+        <w:rPr>
+          <w:b/>
+          <w:bCs/>
+        </w:rPr>
+      </w:pPr>
+      <w:r>
+        <w:rPr>
+          <w:b/>
+          <w:bCs/>
+        </w:rPr>
+        <w:t xml:space="preserve">Definir la tabla TB_GUERREROS </w:t>
+      </w:r>
+    </w:p>
+    <w:p>
+      <w:pPr>
+        <w:pStyle w:val="Prrafodelista"/>
+        <w:numPr>
+          <w:ilvl w:val="0"/>
+          <w:numId w:val="2"/>
+        </w:numPr>
+      </w:pPr>
+      <w:r>
+        <w:t>La tabla debe permitir almacenar la información de todos los guerreros.</w:t>
+      </w:r>
+    </w:p>
+    <w:p>
+      <w:pPr>
+        <w:pStyle w:val="Prrafodelista"/>
+        <w:numPr>
+          <w:ilvl w:val="0"/>
+          <w:numId w:val="2"/>
+        </w:numPr>
+      </w:pPr>
+      <w:r>
+        <w:t>Mostrar los datos de los guerreros que tienen más ataque y menos defensa</w:t>
+      </w:r>
+    </w:p>
+    <w:p>
+      <w:pPr>
+        <w:rPr>
+          <w:b/>
+          <w:bCs/>
+        </w:rPr>
+      </w:pPr>
+    </w:p>
+    <w:p>
+      <w:pPr>
         <w:jc w:val="both"/>
+        <w:rPr>
+          <w:b/>
+          <w:bCs/>
+        </w:rPr>
       </w:pPr>
       <w:r>
         <w:rPr>
@@ -1618,8 +1921,23 @@
         <w:t>Objetivo final</w:t>
       </w:r>
       <w:r>
-        <w:br/>
-        <w:t>El objetivo es crear una estructura orientada a objetos que permita simular combates entre diferentes vehículos de guerra, cada uno con sus propias características y acompañados por guerreros que añaden variaciones a sus capacidades de ataque y defensa. Deberás utilizar correctamente la herencia, la implementación de interfaces y el manejo de excepciones para modelar la lógica de la guerra de vehículos.</w:t>
+        <w:rPr>
+          <w:b/>
+          <w:bCs/>
+        </w:rPr>
+        <w:t>:</w:t>
+      </w:r>
+    </w:p>
+    <w:p>
+      <w:pPr>
+        <w:jc w:val="both"/>
+      </w:pPr>
+      <w:r>
+        <w:t xml:space="preserve">El objetivo es crear una estructura orientada a objetos que permita simular combates entre diferentes vehículos de guerra, cada uno con sus propias características y acompañados por guerreros que añaden variaciones a sus capacidades de ataque y defensa. Deberás </w:t>
+      </w:r>
+      <w:r>
+        <w:lastRenderedPageBreak/>
+        <w:t>utilizar correctamente la herencia, la implementación de interfaces y el manejo de excepciones para modelar la lógica de la guerra de vehículos.</w:t>
       </w:r>
     </w:p>
     <w:p/>
@@ -1636,6 +1954,119 @@
 <file path=word/numbering.xml><?xml version="1.0" encoding="utf-8"?>
 <w:numbering xmlns:wpc="http://schemas.microsoft.com/office/word/2010/wordprocessingCanvas" xmlns:cx="http://schemas.microsoft.com/office/drawing/2014/chartex" xmlns:cx1="http://schemas.microsoft.com/office/drawing/2015/9/8/chartex" xmlns:cx2="http://schemas.microsoft.com/office/drawing/2015/10/21/chartex" xmlns:cx3="http://schemas.microsoft.com/office/drawing/2016/5/9/chartex" xmlns:cx4="http://schemas.microsoft.com/office/drawing/2016/5/10/chartex" xmlns:cx5="http://schemas.microsoft.com/office/drawing/2016/5/11/chartex" xmlns:cx6="http://schemas.microsoft.com/office/drawing/2016/5/12/chartex" xmlns:cx7="http://schemas.microsoft.com/office/drawing/2016/5/13/chartex" xmlns:cx8="http://schemas.microsoft.com/office/drawing/2016/5/14/chartex" xmlns:mc="http://schemas.openxmlformats.org/markup-compatibility/2006" xmlns:aink="http://schemas.microsoft.com/office/drawing/2016/ink" xmlns:am3d="http://schemas.microsoft.com/office/drawing/2017/model3d" xmlns:o="urn:schemas-microsoft-com:office:office" xmlns:oel="http://schemas.microsoft.com/office/2019/extlst" xmlns:r="http://schemas.openxmlformats.org/officeDocument/2006/relationships" xmlns:m="http://schemas.openxmlformats.org/officeDocument/2006/math" xmlns:v="urn:schemas-microsoft-com:vml" xmlns:wp14="http://schemas.microsoft.com/office/word/2010/wordprocessingDrawing" xmlns:wp="http://schemas.openxmlformats.org/drawingml/2006/wordprocessingDrawing" xmlns:w10="urn:schemas-microsoft-com:office:word" xmlns:w="http://schemas.openxmlformats.org/wordprocessingml/2006/main" xmlns:w14="http://schemas.microsoft.com/office/word/2010/wordml" xmlns:w15="http://schemas.microsoft.com/office/word/2012/wordml" xmlns:w16cex="http://schemas.microsoft.com/office/word/2018/wordml/cex" xmlns:w16cid="http://schemas.microsoft.com/office/word/2016/wordml/cid" xmlns:w16="http://schemas.microsoft.com/office/word/2018/wordml" xmlns:w16du="http://schemas.microsoft.com/office/word/2023/wordml/word16du" xmlns:w16sdtdh="http://schemas.microsoft.com/office/word/2020/wordml/sdtdatahash" xmlns:w16sdtfl="http://schemas.microsoft.com/office/word/2024/wordml/sdtformatlock" xmlns:w16se="http://schemas.microsoft.com/office/word/2015/wordml/symex" xmlns:wpg="http://schemas.microsoft.com/office/word/2010/wordprocessingGroup" xmlns:wpi="http://schemas.microsoft.com/office/word/2010/wordprocessingInk" xmlns:wne="http://schemas.microsoft.com/office/word/2006/wordml" xmlns:wps="http://schemas.microsoft.com/office/word/2010/wordprocessingShape" mc:Ignorable="w14 w15 w16se w16cid w16 w16cex w16sdtdh w16sdtfl w16du wp14">
   <w:abstractNum w:abstractNumId="0" w15:restartNumberingAfterBreak="0">
+    <w:nsid w:val="421B543F"/>
+    <w:multiLevelType w:val="hybridMultilevel"/>
+    <w:tmpl w:val="66B83ABC"/>
+    <w:lvl w:ilvl="0" w:tplc="0C0A0001">
+      <w:start w:val="1"/>
+      <w:numFmt w:val="bullet"/>
+      <w:lvlText w:val=""/>
+      <w:lvlJc w:val="left"/>
+      <w:pPr>
+        <w:ind w:left="720" w:hanging="360"/>
+      </w:pPr>
+      <w:rPr>
+        <w:rFonts w:ascii="Symbol" w:hAnsi="Symbol" w:hint="default"/>
+      </w:rPr>
+    </w:lvl>
+    <w:lvl w:ilvl="1" w:tplc="0C0A0003" w:tentative="1">
+      <w:start w:val="1"/>
+      <w:numFmt w:val="bullet"/>
+      <w:lvlText w:val="o"/>
+      <w:lvlJc w:val="left"/>
+      <w:pPr>
+        <w:ind w:left="1440" w:hanging="360"/>
+      </w:pPr>
+      <w:rPr>
+        <w:rFonts w:ascii="Courier New" w:hAnsi="Courier New" w:cs="Courier New" w:hint="default"/>
+      </w:rPr>
+    </w:lvl>
+    <w:lvl w:ilvl="2" w:tplc="0C0A0005" w:tentative="1">
+      <w:start w:val="1"/>
+      <w:numFmt w:val="bullet"/>
+      <w:lvlText w:val=""/>
+      <w:lvlJc w:val="left"/>
+      <w:pPr>
+        <w:ind w:left="2160" w:hanging="360"/>
+      </w:pPr>
+      <w:rPr>
+        <w:rFonts w:ascii="Wingdings" w:hAnsi="Wingdings" w:hint="default"/>
+      </w:rPr>
+    </w:lvl>
+    <w:lvl w:ilvl="3" w:tplc="0C0A0001" w:tentative="1">
+      <w:start w:val="1"/>
+      <w:numFmt w:val="bullet"/>
+      <w:lvlText w:val=""/>
+      <w:lvlJc w:val="left"/>
+      <w:pPr>
+        <w:ind w:left="2880" w:hanging="360"/>
+      </w:pPr>
+      <w:rPr>
+        <w:rFonts w:ascii="Symbol" w:hAnsi="Symbol" w:hint="default"/>
+      </w:rPr>
+    </w:lvl>
+    <w:lvl w:ilvl="4" w:tplc="0C0A0003" w:tentative="1">
+      <w:start w:val="1"/>
+      <w:numFmt w:val="bullet"/>
+      <w:lvlText w:val="o"/>
+      <w:lvlJc w:val="left"/>
+      <w:pPr>
+        <w:ind w:left="3600" w:hanging="360"/>
+      </w:pPr>
+      <w:rPr>
+        <w:rFonts w:ascii="Courier New" w:hAnsi="Courier New" w:cs="Courier New" w:hint="default"/>
+      </w:rPr>
+    </w:lvl>
+    <w:lvl w:ilvl="5" w:tplc="0C0A0005" w:tentative="1">
+      <w:start w:val="1"/>
+      <w:numFmt w:val="bullet"/>
+      <w:lvlText w:val=""/>
+      <w:lvlJc w:val="left"/>
+      <w:pPr>
+        <w:ind w:left="4320" w:hanging="360"/>
+      </w:pPr>
+      <w:rPr>
+        <w:rFonts w:ascii="Wingdings" w:hAnsi="Wingdings" w:hint="default"/>
+      </w:rPr>
+    </w:lvl>
+    <w:lvl w:ilvl="6" w:tplc="0C0A0001" w:tentative="1">
+      <w:start w:val="1"/>
+      <w:numFmt w:val="bullet"/>
+      <w:lvlText w:val=""/>
+      <w:lvlJc w:val="left"/>
+      <w:pPr>
+        <w:ind w:left="5040" w:hanging="360"/>
+      </w:pPr>
+      <w:rPr>
+        <w:rFonts w:ascii="Symbol" w:hAnsi="Symbol" w:hint="default"/>
+      </w:rPr>
+    </w:lvl>
+    <w:lvl w:ilvl="7" w:tplc="0C0A0003" w:tentative="1">
+      <w:start w:val="1"/>
+      <w:numFmt w:val="bullet"/>
+      <w:lvlText w:val="o"/>
+      <w:lvlJc w:val="left"/>
+      <w:pPr>
+        <w:ind w:left="5760" w:hanging="360"/>
+      </w:pPr>
+      <w:rPr>
+        <w:rFonts w:ascii="Courier New" w:hAnsi="Courier New" w:cs="Courier New" w:hint="default"/>
+      </w:rPr>
+    </w:lvl>
+    <w:lvl w:ilvl="8" w:tplc="0C0A0005" w:tentative="1">
+      <w:start w:val="1"/>
+      <w:numFmt w:val="bullet"/>
+      <w:lvlText w:val=""/>
+      <w:lvlJc w:val="left"/>
+      <w:pPr>
+        <w:ind w:left="6480" w:hanging="360"/>
+      </w:pPr>
+      <w:rPr>
+        <w:rFonts w:ascii="Wingdings" w:hAnsi="Wingdings" w:hint="default"/>
+      </w:rPr>
+    </w:lvl>
+  </w:abstractNum>
+  <w:abstractNum w:abstractNumId="1" w15:restartNumberingAfterBreak="0">
     <w:nsid w:val="7451109D"/>
     <w:multiLevelType w:val="multilevel"/>
     <w:tmpl w:val="2BBC4648"/>
@@ -1761,6 +2192,9 @@
     </w:lvl>
   </w:abstractNum>
   <w:num w:numId="1" w16cid:durableId="1212034774">
+    <w:abstractNumId w:val="1"/>
+  </w:num>
+  <w:num w:numId="2" w16cid:durableId="309481972">
     <w:abstractNumId w:val="0"/>
   </w:num>
 </w:numbering>
@@ -2368,6 +2802,7 @@
   <w:style w:type="character" w:default="1" w:styleId="Fuentedeprrafopredeter">
     <w:name w:val="Default Paragraph Font"/>
     <w:uiPriority w:val="1"/>
+    <w:semiHidden/>
     <w:unhideWhenUsed/>
   </w:style>
   <w:style w:type="table" w:default="1" w:styleId="Tablanormal">

</xml_diff>